<commit_message>
base version of everything runs
</commit_message>
<xml_diff>
--- a/ExtraStuff/FinalReport.docx
+++ b/ExtraStuff/FinalReport.docx
@@ -643,18 +643,20 @@
       <w:pPr>
         <w:rPr>
           <w:rFonts w:ascii="Times New Roman" w:hAnsi="Times New Roman" w:cs="Times New Roman"/>
-          <w:sz w:val="24"/>
-          <w:szCs w:val="24"/>
-        </w:rPr>
-      </w:pPr>
-      <w:r>
-        <w:rPr>
-          <w:rFonts w:ascii="Times New Roman" w:hAnsi="Times New Roman" w:cs="Times New Roman"/>
           <w:b/>
           <w:sz w:val="24"/>
           <w:szCs w:val="24"/>
           <w:u w:val="single"/>
         </w:rPr>
+      </w:pPr>
+      <w:r>
+        <w:rPr>
+          <w:rFonts w:ascii="Times New Roman" w:hAnsi="Times New Roman" w:cs="Times New Roman"/>
+          <w:b/>
+          <w:sz w:val="24"/>
+          <w:szCs w:val="24"/>
+          <w:u w:val="single"/>
+        </w:rPr>
         <w:t>Parameter settings/analysis of performance change with different hyperparameters:</w:t>
       </w:r>
     </w:p>
@@ -662,66 +664,375 @@
       <w:pPr>
         <w:rPr>
           <w:rFonts w:ascii="Times New Roman" w:hAnsi="Times New Roman" w:cs="Times New Roman"/>
-          <w:sz w:val="24"/>
-          <w:szCs w:val="24"/>
-        </w:rPr>
-      </w:pPr>
-    </w:p>
-    <w:p>
-      <w:pPr>
-        <w:rPr>
-          <w:rFonts w:ascii="Times New Roman" w:hAnsi="Times New Roman" w:cs="Times New Roman"/>
-          <w:sz w:val="24"/>
-          <w:szCs w:val="24"/>
-        </w:rPr>
-      </w:pPr>
-      <w:r>
-        <w:rPr>
-          <w:rFonts w:ascii="Times New Roman" w:hAnsi="Times New Roman" w:cs="Times New Roman"/>
           <w:b/>
           <w:sz w:val="24"/>
           <w:szCs w:val="24"/>
           <w:u w:val="single"/>
         </w:rPr>
-        <w:t>Why is this meaningful?</w:t>
-      </w:r>
-    </w:p>
-    <w:p>
-      <w:pPr>
-        <w:rPr>
-          <w:rFonts w:ascii="Times New Roman" w:hAnsi="Times New Roman" w:cs="Times New Roman"/>
-          <w:sz w:val="24"/>
-          <w:szCs w:val="24"/>
-        </w:rPr>
-      </w:pPr>
-      <w:r>
-        <w:rPr>
-          <w:rFonts w:ascii="Times New Roman" w:hAnsi="Times New Roman" w:cs="Times New Roman"/>
-          <w:sz w:val="24"/>
-          <w:szCs w:val="24"/>
-        </w:rPr>
-        <w:t xml:space="preserve">As stated earlier, I would ultimately like to work in applying Artificial Intelligence to education.  I want to work on creating an AI based tutor.  </w:t>
-      </w:r>
-      <w:proofErr w:type="gramStart"/>
-      <w:r>
-        <w:rPr>
-          <w:rFonts w:ascii="Times New Roman" w:hAnsi="Times New Roman" w:cs="Times New Roman"/>
-          <w:sz w:val="24"/>
-          <w:szCs w:val="24"/>
-        </w:rPr>
-        <w:t>In order for</w:t>
-      </w:r>
-      <w:proofErr w:type="gramEnd"/>
-      <w:r>
-        <w:rPr>
-          <w:rFonts w:ascii="Times New Roman" w:hAnsi="Times New Roman" w:cs="Times New Roman"/>
-          <w:sz w:val="24"/>
-          <w:szCs w:val="24"/>
-        </w:rPr>
-        <w:t xml:space="preserve"> this to become a reality, I want to begin by learning how models read human handwriting and human language.  This would then lead to a development in learning NLP.  The project would also help me further understand how to analyze and preprocess data for computer vision.  Other things that this project will help with is in understanding the limitations or advantages of processing data in grayscale as opposed to the classic RGB.  Furthermore, this would also help understand more into CNN’s strengths and weaknesses when comparing it with images that are not in the same style of its training dataset.  </w:t>
-      </w:r>
+      </w:pPr>
+    </w:p>
+    <w:p>
+      <w:pPr>
+        <w:rPr>
+          <w:rFonts w:ascii="Times New Roman" w:hAnsi="Times New Roman" w:cs="Times New Roman"/>
+          <w:b/>
+          <w:sz w:val="24"/>
+          <w:szCs w:val="24"/>
+          <w:u w:val="single"/>
+        </w:rPr>
+      </w:pPr>
+      <w:r>
+        <w:rPr>
+          <w:rFonts w:ascii="Times New Roman" w:hAnsi="Times New Roman" w:cs="Times New Roman"/>
+          <w:b/>
+          <w:sz w:val="24"/>
+          <w:szCs w:val="24"/>
+          <w:u w:val="single"/>
+        </w:rPr>
+        <w:t>Results:</w:t>
+      </w:r>
+    </w:p>
+    <w:p>
+      <w:pPr>
+        <w:rPr>
+          <w:rFonts w:ascii="Times New Roman" w:hAnsi="Times New Roman" w:cs="Times New Roman"/>
+          <w:sz w:val="24"/>
+          <w:szCs w:val="24"/>
+        </w:rPr>
+      </w:pPr>
+      <w:r>
+        <w:rPr>
+          <w:rFonts w:ascii="Times New Roman" w:hAnsi="Times New Roman" w:cs="Times New Roman"/>
+          <w:sz w:val="24"/>
+          <w:szCs w:val="24"/>
+        </w:rPr>
+        <w:t xml:space="preserve">Performance of the trained CNN on the </w:t>
+      </w:r>
+      <w:proofErr w:type="spellStart"/>
+      <w:r>
+        <w:rPr>
+          <w:rFonts w:ascii="Times New Roman" w:hAnsi="Times New Roman" w:cs="Times New Roman"/>
+          <w:sz w:val="24"/>
+          <w:szCs w:val="24"/>
+        </w:rPr>
+        <w:t>streetview</w:t>
+      </w:r>
+      <w:proofErr w:type="spellEnd"/>
+      <w:r>
+        <w:rPr>
+          <w:rFonts w:ascii="Times New Roman" w:hAnsi="Times New Roman" w:cs="Times New Roman"/>
+          <w:sz w:val="24"/>
+          <w:szCs w:val="24"/>
+        </w:rPr>
+        <w:t xml:space="preserve"> image test set</w:t>
+      </w:r>
+    </w:p>
+    <w:p>
+      <w:pPr>
+        <w:rPr>
+          <w:rFonts w:ascii="Times New Roman" w:hAnsi="Times New Roman" w:cs="Times New Roman"/>
+          <w:sz w:val="24"/>
+          <w:szCs w:val="24"/>
+        </w:rPr>
+      </w:pPr>
+      <w:r>
+        <w:rPr>
+          <w:rFonts w:ascii="Times New Roman" w:hAnsi="Times New Roman" w:cs="Times New Roman"/>
+          <w:noProof/>
+          <w:sz w:val="24"/>
+          <w:szCs w:val="24"/>
+        </w:rPr>
+        <w:drawing>
+          <wp:inline distT="0" distB="0" distL="0" distR="0" wp14:anchorId="27AFE258" wp14:editId="0A75744D">
+            <wp:extent cx="4190567" cy="2674620"/>
+            <wp:effectExtent l="0" t="0" r="635" b="0"/>
+            <wp:docPr id="2" name="Picture 2" descr="A screenshot of a social media post&#10;&#10;Description automatically generated"/>
+            <wp:cNvGraphicFramePr>
+              <a:graphicFrameLocks xmlns:a="http://schemas.openxmlformats.org/drawingml/2006/main" noChangeAspect="1"/>
+            </wp:cNvGraphicFramePr>
+            <a:graphic xmlns:a="http://schemas.openxmlformats.org/drawingml/2006/main">
+              <a:graphicData uri="http://schemas.openxmlformats.org/drawingml/2006/picture">
+                <pic:pic xmlns:pic="http://schemas.openxmlformats.org/drawingml/2006/picture">
+                  <pic:nvPicPr>
+                    <pic:cNvPr id="2" name="baseCNN_on_base_Streetview_dataset.png"/>
+                    <pic:cNvPicPr/>
+                  </pic:nvPicPr>
+                  <pic:blipFill>
+                    <a:blip r:embed="rId5">
+                      <a:extLst>
+                        <a:ext uri="{28A0092B-C50C-407E-A947-70E740481C1C}">
+                          <a14:useLocalDpi xmlns:a14="http://schemas.microsoft.com/office/drawing/2010/main" val="0"/>
+                        </a:ext>
+                      </a:extLst>
+                    </a:blip>
+                    <a:stretch>
+                      <a:fillRect/>
+                    </a:stretch>
+                  </pic:blipFill>
+                  <pic:spPr>
+                    <a:xfrm>
+                      <a:off x="0" y="0"/>
+                      <a:ext cx="4211819" cy="2688184"/>
+                    </a:xfrm>
+                    <a:prstGeom prst="rect">
+                      <a:avLst/>
+                    </a:prstGeom>
+                  </pic:spPr>
+                </pic:pic>
+              </a:graphicData>
+            </a:graphic>
+          </wp:inline>
+        </w:drawing>
+      </w:r>
+    </w:p>
+    <w:p>
+      <w:pPr>
+        <w:rPr>
+          <w:rFonts w:ascii="Times New Roman" w:hAnsi="Times New Roman" w:cs="Times New Roman"/>
+          <w:sz w:val="24"/>
+          <w:szCs w:val="24"/>
+        </w:rPr>
+      </w:pPr>
+    </w:p>
+    <w:p>
+      <w:pPr>
+        <w:rPr>
+          <w:rFonts w:ascii="Times New Roman" w:hAnsi="Times New Roman" w:cs="Times New Roman"/>
+          <w:sz w:val="24"/>
+          <w:szCs w:val="24"/>
+        </w:rPr>
+      </w:pPr>
+    </w:p>
+    <w:p>
+      <w:pPr>
+        <w:rPr>
+          <w:rFonts w:ascii="Times New Roman" w:hAnsi="Times New Roman" w:cs="Times New Roman"/>
+          <w:sz w:val="24"/>
+          <w:szCs w:val="24"/>
+        </w:rPr>
+      </w:pPr>
+    </w:p>
+    <w:p>
+      <w:pPr>
+        <w:rPr>
+          <w:rFonts w:ascii="Times New Roman" w:hAnsi="Times New Roman" w:cs="Times New Roman"/>
+          <w:sz w:val="24"/>
+          <w:szCs w:val="24"/>
+        </w:rPr>
+      </w:pPr>
+    </w:p>
+    <w:p>
+      <w:pPr>
+        <w:rPr>
+          <w:rFonts w:ascii="Times New Roman" w:hAnsi="Times New Roman" w:cs="Times New Roman"/>
+          <w:sz w:val="24"/>
+          <w:szCs w:val="24"/>
+        </w:rPr>
+      </w:pPr>
+    </w:p>
+    <w:p>
+      <w:pPr>
+        <w:rPr>
+          <w:rFonts w:ascii="Times New Roman" w:hAnsi="Times New Roman" w:cs="Times New Roman"/>
+          <w:sz w:val="24"/>
+          <w:szCs w:val="24"/>
+        </w:rPr>
+      </w:pPr>
+    </w:p>
+    <w:p>
+      <w:pPr>
+        <w:rPr>
+          <w:rFonts w:ascii="Times New Roman" w:hAnsi="Times New Roman" w:cs="Times New Roman"/>
+          <w:sz w:val="24"/>
+          <w:szCs w:val="24"/>
+        </w:rPr>
+      </w:pPr>
+    </w:p>
+    <w:p>
+      <w:pPr>
+        <w:rPr>
+          <w:rFonts w:ascii="Times New Roman" w:hAnsi="Times New Roman" w:cs="Times New Roman"/>
+          <w:sz w:val="24"/>
+          <w:szCs w:val="24"/>
+        </w:rPr>
+      </w:pPr>
+    </w:p>
+    <w:p>
+      <w:pPr>
+        <w:rPr>
+          <w:rFonts w:ascii="Times New Roman" w:hAnsi="Times New Roman" w:cs="Times New Roman"/>
+          <w:sz w:val="24"/>
+          <w:szCs w:val="24"/>
+        </w:rPr>
+      </w:pPr>
+    </w:p>
+    <w:p>
+      <w:pPr>
+        <w:rPr>
+          <w:rFonts w:ascii="Times New Roman" w:hAnsi="Times New Roman" w:cs="Times New Roman"/>
+          <w:sz w:val="24"/>
+          <w:szCs w:val="24"/>
+        </w:rPr>
+      </w:pPr>
+    </w:p>
+    <w:p>
+      <w:pPr>
+        <w:rPr>
+          <w:rFonts w:ascii="Times New Roman" w:hAnsi="Times New Roman" w:cs="Times New Roman"/>
+          <w:sz w:val="24"/>
+          <w:szCs w:val="24"/>
+        </w:rPr>
+      </w:pPr>
+    </w:p>
+    <w:p>
+      <w:pPr>
+        <w:rPr>
+          <w:rFonts w:ascii="Times New Roman" w:hAnsi="Times New Roman" w:cs="Times New Roman"/>
+          <w:sz w:val="24"/>
+          <w:szCs w:val="24"/>
+        </w:rPr>
+      </w:pPr>
       <w:bookmarkStart w:id="0" w:name="_GoBack"/>
       <w:bookmarkEnd w:id="0"/>
+      <w:r>
+        <w:rPr>
+          <w:rFonts w:ascii="Times New Roman" w:hAnsi="Times New Roman" w:cs="Times New Roman"/>
+          <w:sz w:val="24"/>
+          <w:szCs w:val="24"/>
+        </w:rPr>
+        <w:lastRenderedPageBreak/>
+        <w:t>Performance of the Base CNN on the Base MNIST Dataset</w:t>
+      </w:r>
+    </w:p>
+    <w:p>
+      <w:pPr>
+        <w:rPr>
+          <w:rFonts w:ascii="Times New Roman" w:hAnsi="Times New Roman" w:cs="Times New Roman"/>
+          <w:sz w:val="24"/>
+          <w:szCs w:val="24"/>
+        </w:rPr>
+      </w:pPr>
+      <w:r>
+        <w:rPr>
+          <w:rFonts w:ascii="Times New Roman" w:hAnsi="Times New Roman" w:cs="Times New Roman"/>
+          <w:noProof/>
+          <w:sz w:val="24"/>
+          <w:szCs w:val="24"/>
+        </w:rPr>
+        <w:drawing>
+          <wp:inline distT="0" distB="0" distL="0" distR="0" wp14:anchorId="01E63179" wp14:editId="44B1B97E">
+            <wp:extent cx="4274820" cy="2856274"/>
+            <wp:effectExtent l="0" t="0" r="0" b="1270"/>
+            <wp:docPr id="1" name="Picture 1" descr="A screenshot of a social media post&#10;&#10;Description automatically generated"/>
+            <wp:cNvGraphicFramePr>
+              <a:graphicFrameLocks xmlns:a="http://schemas.openxmlformats.org/drawingml/2006/main" noChangeAspect="1"/>
+            </wp:cNvGraphicFramePr>
+            <a:graphic xmlns:a="http://schemas.openxmlformats.org/drawingml/2006/main">
+              <a:graphicData uri="http://schemas.openxmlformats.org/drawingml/2006/picture">
+                <pic:pic xmlns:pic="http://schemas.openxmlformats.org/drawingml/2006/picture">
+                  <pic:nvPicPr>
+                    <pic:cNvPr id="1" name="baseCNN_on_base_MNIST_Test_Res.png"/>
+                    <pic:cNvPicPr/>
+                  </pic:nvPicPr>
+                  <pic:blipFill>
+                    <a:blip r:embed="rId6">
+                      <a:extLst>
+                        <a:ext uri="{28A0092B-C50C-407E-A947-70E740481C1C}">
+                          <a14:useLocalDpi xmlns:a14="http://schemas.microsoft.com/office/drawing/2010/main" val="0"/>
+                        </a:ext>
+                      </a:extLst>
+                    </a:blip>
+                    <a:stretch>
+                      <a:fillRect/>
+                    </a:stretch>
+                  </pic:blipFill>
+                  <pic:spPr>
+                    <a:xfrm>
+                      <a:off x="0" y="0"/>
+                      <a:ext cx="4295539" cy="2870118"/>
+                    </a:xfrm>
+                    <a:prstGeom prst="rect">
+                      <a:avLst/>
+                    </a:prstGeom>
+                  </pic:spPr>
+                </pic:pic>
+              </a:graphicData>
+            </a:graphic>
+          </wp:inline>
+        </w:drawing>
+      </w:r>
+    </w:p>
+    <w:p>
+      <w:pPr>
+        <w:rPr>
+          <w:rFonts w:ascii="Times New Roman" w:hAnsi="Times New Roman" w:cs="Times New Roman"/>
+          <w:sz w:val="24"/>
+          <w:szCs w:val="24"/>
+        </w:rPr>
+      </w:pPr>
+    </w:p>
+    <w:p>
+      <w:pPr>
+        <w:rPr>
+          <w:rFonts w:ascii="Times New Roman" w:hAnsi="Times New Roman" w:cs="Times New Roman"/>
+          <w:sz w:val="24"/>
+          <w:szCs w:val="24"/>
+        </w:rPr>
+      </w:pPr>
+    </w:p>
+    <w:p>
+      <w:pPr>
+        <w:rPr>
+          <w:rFonts w:ascii="Times New Roman" w:hAnsi="Times New Roman" w:cs="Times New Roman"/>
+          <w:sz w:val="24"/>
+          <w:szCs w:val="24"/>
+        </w:rPr>
+      </w:pPr>
+      <w:r>
+        <w:rPr>
+          <w:rFonts w:ascii="Times New Roman" w:hAnsi="Times New Roman" w:cs="Times New Roman"/>
+          <w:b/>
+          <w:sz w:val="24"/>
+          <w:szCs w:val="24"/>
+          <w:u w:val="single"/>
+        </w:rPr>
+        <w:t>Why is this meaningful?</w:t>
+      </w:r>
+    </w:p>
+    <w:p>
+      <w:pPr>
+        <w:rPr>
+          <w:rFonts w:ascii="Times New Roman" w:hAnsi="Times New Roman" w:cs="Times New Roman"/>
+          <w:sz w:val="24"/>
+          <w:szCs w:val="24"/>
+        </w:rPr>
+      </w:pPr>
+      <w:r>
+        <w:rPr>
+          <w:rFonts w:ascii="Times New Roman" w:hAnsi="Times New Roman" w:cs="Times New Roman"/>
+          <w:sz w:val="24"/>
+          <w:szCs w:val="24"/>
+        </w:rPr>
+        <w:t xml:space="preserve">As stated earlier, I would ultimately like to work in applying Artificial Intelligence to education.  I want to work on creating an AI based tutor.  </w:t>
+      </w:r>
+      <w:proofErr w:type="gramStart"/>
+      <w:r>
+        <w:rPr>
+          <w:rFonts w:ascii="Times New Roman" w:hAnsi="Times New Roman" w:cs="Times New Roman"/>
+          <w:sz w:val="24"/>
+          <w:szCs w:val="24"/>
+        </w:rPr>
+        <w:t>In order for</w:t>
+      </w:r>
+      <w:proofErr w:type="gramEnd"/>
+      <w:r>
+        <w:rPr>
+          <w:rFonts w:ascii="Times New Roman" w:hAnsi="Times New Roman" w:cs="Times New Roman"/>
+          <w:sz w:val="24"/>
+          <w:szCs w:val="24"/>
+        </w:rPr>
+        <w:t xml:space="preserve"> this to become a reality, I want to begin by learning how models read human handwriting and human language.  This would then lead to a development in learning NLP.  The project would also help me further understand how to analyze and preprocess data for computer vision.  Other things that this project will help with is in understanding the limitations or advantages of processing data in grayscale as opposed to the classic RGB.  Furthermore, this would also help understand more into CNN’s strengths and weaknesses when comparing it with images that are not in the same style of its training dataset.  </w:t>
+      </w:r>
     </w:p>
     <w:p>
       <w:pPr>
@@ -909,6 +1220,7 @@
     <w:lsdException w:name="HTML Sample" w:semiHidden="1" w:unhideWhenUsed="1"/>
     <w:lsdException w:name="HTML Typewriter" w:semiHidden="1" w:unhideWhenUsed="1"/>
     <w:lsdException w:name="HTML Variable" w:semiHidden="1" w:unhideWhenUsed="1"/>
+    <w:lsdException w:name="Normal Table" w:semiHidden="1" w:unhideWhenUsed="1"/>
     <w:lsdException w:name="annotation subject" w:semiHidden="1" w:unhideWhenUsed="1"/>
     <w:lsdException w:name="No List" w:semiHidden="1" w:unhideWhenUsed="1"/>
     <w:lsdException w:name="Outline List 1" w:semiHidden="1" w:unhideWhenUsed="1"/>
@@ -955,8 +1267,10 @@
     <w:lsdException w:name="Table Subtle 2" w:semiHidden="1" w:unhideWhenUsed="1"/>
     <w:lsdException w:name="Table Web 1" w:semiHidden="1" w:unhideWhenUsed="1"/>
     <w:lsdException w:name="Table Web 2" w:semiHidden="1" w:unhideWhenUsed="1"/>
+    <w:lsdException w:name="Table Web 3" w:semiHidden="1" w:unhideWhenUsed="1"/>
     <w:lsdException w:name="Balloon Text" w:semiHidden="1" w:unhideWhenUsed="1"/>
     <w:lsdException w:name="Table Grid" w:uiPriority="39"/>
+    <w:lsdException w:name="Table Theme" w:semiHidden="1" w:unhideWhenUsed="1"/>
     <w:lsdException w:name="Placeholder Text" w:semiHidden="1"/>
     <w:lsdException w:name="No Spacing" w:uiPriority="1" w:qFormat="1"/>
     <w:lsdException w:name="Light Shading" w:uiPriority="60"/>

</xml_diff>

<commit_message>
finished training and testing with mean sub and normalization
</commit_message>
<xml_diff>
--- a/ExtraStuff/FinalReport.docx
+++ b/ExtraStuff/FinalReport.docx
@@ -892,8 +892,6 @@
           <w:szCs w:val="24"/>
         </w:rPr>
       </w:pPr>
-      <w:bookmarkStart w:id="0" w:name="_GoBack"/>
-      <w:bookmarkEnd w:id="0"/>
       <w:r>
         <w:rPr>
           <w:rFonts w:ascii="Times New Roman" w:hAnsi="Times New Roman" w:cs="Times New Roman"/>
@@ -970,6 +968,222 @@
           <w:szCs w:val="24"/>
         </w:rPr>
       </w:pPr>
+    </w:p>
+    <w:p>
+      <w:pPr>
+        <w:rPr>
+          <w:rFonts w:ascii="Times New Roman" w:hAnsi="Times New Roman" w:cs="Times New Roman"/>
+          <w:sz w:val="24"/>
+          <w:szCs w:val="24"/>
+        </w:rPr>
+      </w:pPr>
+      <w:r>
+        <w:rPr>
+          <w:rFonts w:ascii="Times New Roman" w:hAnsi="Times New Roman" w:cs="Times New Roman"/>
+          <w:sz w:val="24"/>
+          <w:szCs w:val="24"/>
+        </w:rPr>
+        <w:t>Performance of the CNN with mean subtraction and normalization on SV training dataset</w:t>
+      </w:r>
+    </w:p>
+    <w:p>
+      <w:pPr>
+        <w:rPr>
+          <w:rFonts w:ascii="Times New Roman" w:hAnsi="Times New Roman" w:cs="Times New Roman"/>
+          <w:sz w:val="24"/>
+          <w:szCs w:val="24"/>
+        </w:rPr>
+      </w:pPr>
+      <w:r>
+        <w:rPr>
+          <w:rFonts w:ascii="Times New Roman" w:hAnsi="Times New Roman" w:cs="Times New Roman"/>
+          <w:noProof/>
+          <w:sz w:val="24"/>
+          <w:szCs w:val="24"/>
+        </w:rPr>
+        <w:drawing>
+          <wp:inline distT="0" distB="0" distL="0" distR="0" wp14:anchorId="7F118175" wp14:editId="69DBAB49">
+            <wp:extent cx="4236794" cy="2804160"/>
+            <wp:effectExtent l="0" t="0" r="0" b="0"/>
+            <wp:docPr id="3" name="Picture 3" descr="A screenshot of a social media post&#10;&#10;Description automatically generated"/>
+            <wp:cNvGraphicFramePr>
+              <a:graphicFrameLocks xmlns:a="http://schemas.openxmlformats.org/drawingml/2006/main" noChangeAspect="1"/>
+            </wp:cNvGraphicFramePr>
+            <a:graphic xmlns:a="http://schemas.openxmlformats.org/drawingml/2006/main">
+              <a:graphicData uri="http://schemas.openxmlformats.org/drawingml/2006/picture">
+                <pic:pic xmlns:pic="http://schemas.openxmlformats.org/drawingml/2006/picture">
+                  <pic:nvPicPr>
+                    <pic:cNvPr id="3" name="Mean_sub_train_results.png"/>
+                    <pic:cNvPicPr/>
+                  </pic:nvPicPr>
+                  <pic:blipFill>
+                    <a:blip r:embed="rId7">
+                      <a:extLst>
+                        <a:ext uri="{28A0092B-C50C-407E-A947-70E740481C1C}">
+                          <a14:useLocalDpi xmlns:a14="http://schemas.microsoft.com/office/drawing/2010/main" val="0"/>
+                        </a:ext>
+                      </a:extLst>
+                    </a:blip>
+                    <a:stretch>
+                      <a:fillRect/>
+                    </a:stretch>
+                  </pic:blipFill>
+                  <pic:spPr>
+                    <a:xfrm>
+                      <a:off x="0" y="0"/>
+                      <a:ext cx="4262873" cy="2821421"/>
+                    </a:xfrm>
+                    <a:prstGeom prst="rect">
+                      <a:avLst/>
+                    </a:prstGeom>
+                  </pic:spPr>
+                </pic:pic>
+              </a:graphicData>
+            </a:graphic>
+          </wp:inline>
+        </w:drawing>
+      </w:r>
+    </w:p>
+    <w:p>
+      <w:pPr>
+        <w:rPr>
+          <w:rFonts w:ascii="Times New Roman" w:hAnsi="Times New Roman" w:cs="Times New Roman"/>
+          <w:sz w:val="24"/>
+          <w:szCs w:val="24"/>
+        </w:rPr>
+      </w:pPr>
+    </w:p>
+    <w:p>
+      <w:pPr>
+        <w:rPr>
+          <w:rFonts w:ascii="Times New Roman" w:hAnsi="Times New Roman" w:cs="Times New Roman"/>
+          <w:sz w:val="24"/>
+          <w:szCs w:val="24"/>
+        </w:rPr>
+      </w:pPr>
+    </w:p>
+    <w:p>
+      <w:pPr>
+        <w:rPr>
+          <w:rFonts w:ascii="Times New Roman" w:hAnsi="Times New Roman" w:cs="Times New Roman"/>
+          <w:sz w:val="24"/>
+          <w:szCs w:val="24"/>
+        </w:rPr>
+      </w:pPr>
+    </w:p>
+    <w:p>
+      <w:pPr>
+        <w:rPr>
+          <w:rFonts w:ascii="Times New Roman" w:hAnsi="Times New Roman" w:cs="Times New Roman"/>
+          <w:sz w:val="24"/>
+          <w:szCs w:val="24"/>
+        </w:rPr>
+      </w:pPr>
+    </w:p>
+    <w:p>
+      <w:pPr>
+        <w:rPr>
+          <w:rFonts w:ascii="Times New Roman" w:hAnsi="Times New Roman" w:cs="Times New Roman"/>
+          <w:sz w:val="24"/>
+          <w:szCs w:val="24"/>
+        </w:rPr>
+      </w:pPr>
+    </w:p>
+    <w:p>
+      <w:pPr>
+        <w:rPr>
+          <w:rFonts w:ascii="Times New Roman" w:hAnsi="Times New Roman" w:cs="Times New Roman"/>
+          <w:sz w:val="24"/>
+          <w:szCs w:val="24"/>
+        </w:rPr>
+      </w:pPr>
+      <w:r>
+        <w:rPr>
+          <w:rFonts w:ascii="Times New Roman" w:hAnsi="Times New Roman" w:cs="Times New Roman"/>
+          <w:sz w:val="24"/>
+          <w:szCs w:val="24"/>
+        </w:rPr>
+        <w:lastRenderedPageBreak/>
+        <w:t>Performance of the CNN with mean subtraction and normalization on MNIST test dataset</w:t>
+      </w:r>
+    </w:p>
+    <w:p>
+      <w:pPr>
+        <w:rPr>
+          <w:rFonts w:ascii="Times New Roman" w:hAnsi="Times New Roman" w:cs="Times New Roman"/>
+          <w:sz w:val="24"/>
+          <w:szCs w:val="24"/>
+        </w:rPr>
+      </w:pPr>
+      <w:r>
+        <w:rPr>
+          <w:rFonts w:ascii="Times New Roman" w:hAnsi="Times New Roman" w:cs="Times New Roman"/>
+          <w:noProof/>
+          <w:sz w:val="24"/>
+          <w:szCs w:val="24"/>
+        </w:rPr>
+        <w:drawing>
+          <wp:inline distT="0" distB="0" distL="0" distR="0" wp14:anchorId="37922467" wp14:editId="0FE40DB7">
+            <wp:extent cx="4402240" cy="2910840"/>
+            <wp:effectExtent l="0" t="0" r="0" b="3810"/>
+            <wp:docPr id="4" name="Picture 4" descr="A screenshot of a cell phone&#10;&#10;Description automatically generated"/>
+            <wp:cNvGraphicFramePr>
+              <a:graphicFrameLocks xmlns:a="http://schemas.openxmlformats.org/drawingml/2006/main" noChangeAspect="1"/>
+            </wp:cNvGraphicFramePr>
+            <a:graphic xmlns:a="http://schemas.openxmlformats.org/drawingml/2006/main">
+              <a:graphicData uri="http://schemas.openxmlformats.org/drawingml/2006/picture">
+                <pic:pic xmlns:pic="http://schemas.openxmlformats.org/drawingml/2006/picture">
+                  <pic:nvPicPr>
+                    <pic:cNvPr id="4" name="Mean_sub_test_mnist_results.png"/>
+                    <pic:cNvPicPr/>
+                  </pic:nvPicPr>
+                  <pic:blipFill>
+                    <a:blip r:embed="rId8">
+                      <a:extLst>
+                        <a:ext uri="{28A0092B-C50C-407E-A947-70E740481C1C}">
+                          <a14:useLocalDpi xmlns:a14="http://schemas.microsoft.com/office/drawing/2010/main" val="0"/>
+                        </a:ext>
+                      </a:extLst>
+                    </a:blip>
+                    <a:stretch>
+                      <a:fillRect/>
+                    </a:stretch>
+                  </pic:blipFill>
+                  <pic:spPr>
+                    <a:xfrm>
+                      <a:off x="0" y="0"/>
+                      <a:ext cx="4414144" cy="2918711"/>
+                    </a:xfrm>
+                    <a:prstGeom prst="rect">
+                      <a:avLst/>
+                    </a:prstGeom>
+                  </pic:spPr>
+                </pic:pic>
+              </a:graphicData>
+            </a:graphic>
+          </wp:inline>
+        </w:drawing>
+      </w:r>
+    </w:p>
+    <w:p>
+      <w:pPr>
+        <w:rPr>
+          <w:rFonts w:ascii="Times New Roman" w:hAnsi="Times New Roman" w:cs="Times New Roman"/>
+          <w:sz w:val="24"/>
+          <w:szCs w:val="24"/>
+        </w:rPr>
+      </w:pPr>
+    </w:p>
+    <w:p>
+      <w:pPr>
+        <w:rPr>
+          <w:rFonts w:ascii="Times New Roman" w:hAnsi="Times New Roman" w:cs="Times New Roman"/>
+          <w:sz w:val="24"/>
+          <w:szCs w:val="24"/>
+        </w:rPr>
+      </w:pPr>
+      <w:bookmarkStart w:id="0" w:name="_GoBack"/>
+      <w:bookmarkEnd w:id="0"/>
     </w:p>
     <w:p>
       <w:pPr>

</xml_diff>

<commit_message>
training loss pic added
</commit_message>
<xml_diff>
--- a/ExtraStuff/FinalReport.docx
+++ b/ExtraStuff/FinalReport.docx
@@ -1104,6 +1104,114 @@
           <w:szCs w:val="24"/>
         </w:rPr>
         <w:lastRenderedPageBreak/>
+        <w:t>Training results with Mean subtraction and normalization (blue = acc, orange = training loss)</w:t>
+      </w:r>
+    </w:p>
+    <w:p>
+      <w:pPr>
+        <w:rPr>
+          <w:rFonts w:ascii="Times New Roman" w:hAnsi="Times New Roman" w:cs="Times New Roman"/>
+          <w:sz w:val="24"/>
+          <w:szCs w:val="24"/>
+        </w:rPr>
+      </w:pPr>
+      <w:r>
+        <w:rPr>
+          <w:noProof/>
+        </w:rPr>
+        <w:drawing>
+          <wp:inline distT="0" distB="0" distL="0" distR="0" wp14:anchorId="2E54043E" wp14:editId="242E14B7">
+            <wp:extent cx="4206240" cy="2871131"/>
+            <wp:effectExtent l="0" t="0" r="0" b="0"/>
+            <wp:docPr id="5" name="Picture 5" descr="C:\Users\karan\AppData\Local\Microsoft\Windows\INetCache\Content.MSO\A0284CC4.tmp"/>
+            <wp:cNvGraphicFramePr>
+              <a:graphicFrameLocks xmlns:a="http://schemas.openxmlformats.org/drawingml/2006/main" noChangeAspect="1"/>
+            </wp:cNvGraphicFramePr>
+            <a:graphic xmlns:a="http://schemas.openxmlformats.org/drawingml/2006/main">
+              <a:graphicData uri="http://schemas.openxmlformats.org/drawingml/2006/picture">
+                <pic:pic xmlns:pic="http://schemas.openxmlformats.org/drawingml/2006/picture">
+                  <pic:nvPicPr>
+                    <pic:cNvPr id="0" name="Picture 1" descr="C:\Users\karan\AppData\Local\Microsoft\Windows\INetCache\Content.MSO\A0284CC4.tmp"/>
+                    <pic:cNvPicPr>
+                      <a:picLocks noChangeAspect="1" noChangeArrowheads="1"/>
+                    </pic:cNvPicPr>
+                  </pic:nvPicPr>
+                  <pic:blipFill>
+                    <a:blip r:embed="rId8">
+                      <a:extLst>
+                        <a:ext uri="{28A0092B-C50C-407E-A947-70E740481C1C}">
+                          <a14:useLocalDpi xmlns:a14="http://schemas.microsoft.com/office/drawing/2010/main" val="0"/>
+                        </a:ext>
+                      </a:extLst>
+                    </a:blip>
+                    <a:srcRect/>
+                    <a:stretch>
+                      <a:fillRect/>
+                    </a:stretch>
+                  </pic:blipFill>
+                  <pic:spPr bwMode="auto">
+                    <a:xfrm>
+                      <a:off x="0" y="0"/>
+                      <a:ext cx="4241880" cy="2895459"/>
+                    </a:xfrm>
+                    <a:prstGeom prst="rect">
+                      <a:avLst/>
+                    </a:prstGeom>
+                    <a:noFill/>
+                    <a:ln>
+                      <a:noFill/>
+                    </a:ln>
+                  </pic:spPr>
+                </pic:pic>
+              </a:graphicData>
+            </a:graphic>
+          </wp:inline>
+        </w:drawing>
+      </w:r>
+    </w:p>
+    <w:p>
+      <w:pPr>
+        <w:rPr>
+          <w:rFonts w:ascii="Times New Roman" w:hAnsi="Times New Roman" w:cs="Times New Roman"/>
+          <w:sz w:val="24"/>
+          <w:szCs w:val="24"/>
+        </w:rPr>
+      </w:pPr>
+      <w:bookmarkStart w:id="0" w:name="_GoBack"/>
+      <w:bookmarkEnd w:id="0"/>
+    </w:p>
+    <w:p>
+      <w:pPr>
+        <w:rPr>
+          <w:rFonts w:ascii="Times New Roman" w:hAnsi="Times New Roman" w:cs="Times New Roman"/>
+          <w:sz w:val="24"/>
+          <w:szCs w:val="24"/>
+        </w:rPr>
+      </w:pPr>
+    </w:p>
+    <w:p>
+      <w:pPr>
+        <w:rPr>
+          <w:rFonts w:ascii="Times New Roman" w:hAnsi="Times New Roman" w:cs="Times New Roman"/>
+          <w:sz w:val="24"/>
+          <w:szCs w:val="24"/>
+        </w:rPr>
+      </w:pPr>
+    </w:p>
+    <w:p>
+      <w:pPr>
+        <w:rPr>
+          <w:rFonts w:ascii="Times New Roman" w:hAnsi="Times New Roman" w:cs="Times New Roman"/>
+          <w:sz w:val="24"/>
+          <w:szCs w:val="24"/>
+        </w:rPr>
+      </w:pPr>
+      <w:r>
+        <w:rPr>
+          <w:rFonts w:ascii="Times New Roman" w:hAnsi="Times New Roman" w:cs="Times New Roman"/>
+          <w:sz w:val="24"/>
+          <w:szCs w:val="24"/>
+        </w:rPr>
         <w:t>Performance of the CNN with mean subtraction and normalization on MNIST test dataset</w:t>
       </w:r>
     </w:p>
@@ -1138,7 +1246,7 @@
                     <pic:cNvPicPr/>
                   </pic:nvPicPr>
                   <pic:blipFill>
-                    <a:blip r:embed="rId8">
+                    <a:blip r:embed="rId9">
                       <a:extLst>
                         <a:ext uri="{28A0092B-C50C-407E-A947-70E740481C1C}">
                           <a14:useLocalDpi xmlns:a14="http://schemas.microsoft.com/office/drawing/2010/main" val="0"/>
@@ -1182,8 +1290,6 @@
           <w:szCs w:val="24"/>
         </w:rPr>
       </w:pPr>
-      <w:bookmarkStart w:id="0" w:name="_GoBack"/>
-      <w:bookmarkEnd w:id="0"/>
     </w:p>
     <w:p>
       <w:pPr>
@@ -1210,6 +1316,7 @@
           <w:szCs w:val="24"/>
           <w:u w:val="single"/>
         </w:rPr>
+        <w:lastRenderedPageBreak/>
         <w:t>Why is this meaningful?</w:t>
       </w:r>
     </w:p>

</xml_diff>

<commit_message>
finished code and everything functions...now clean up
</commit_message>
<xml_diff>
--- a/ExtraStuff/FinalReport.docx
+++ b/ExtraStuff/FinalReport.docx
@@ -1177,8 +1177,6 @@
           <w:szCs w:val="24"/>
         </w:rPr>
       </w:pPr>
-      <w:bookmarkStart w:id="0" w:name="_GoBack"/>
-      <w:bookmarkEnd w:id="0"/>
     </w:p>
     <w:p>
       <w:pPr>
@@ -1299,6 +1297,266 @@
           <w:szCs w:val="24"/>
         </w:rPr>
       </w:pPr>
+      <w:r>
+        <w:rPr>
+          <w:rFonts w:ascii="Times New Roman" w:hAnsi="Times New Roman" w:cs="Times New Roman"/>
+          <w:sz w:val="24"/>
+          <w:szCs w:val="24"/>
+        </w:rPr>
+        <w:t>Performance with Roberts edge detection on training set</w:t>
+      </w:r>
+    </w:p>
+    <w:p>
+      <w:pPr>
+        <w:rPr>
+          <w:rFonts w:ascii="Times New Roman" w:hAnsi="Times New Roman" w:cs="Times New Roman"/>
+          <w:sz w:val="24"/>
+          <w:szCs w:val="24"/>
+        </w:rPr>
+      </w:pPr>
+      <w:r>
+        <w:rPr>
+          <w:rFonts w:ascii="Times New Roman" w:hAnsi="Times New Roman" w:cs="Times New Roman"/>
+          <w:noProof/>
+          <w:sz w:val="24"/>
+          <w:szCs w:val="24"/>
+        </w:rPr>
+        <w:lastRenderedPageBreak/>
+        <w:drawing>
+          <wp:inline distT="0" distB="0" distL="0" distR="0" wp14:anchorId="282EEA1C" wp14:editId="43175475">
+            <wp:extent cx="4576571" cy="2933700"/>
+            <wp:effectExtent l="0" t="0" r="0" b="0"/>
+            <wp:docPr id="7" name="Picture 7" descr="A screenshot of a social media post&#10;&#10;Description automatically generated"/>
+            <wp:cNvGraphicFramePr>
+              <a:graphicFrameLocks xmlns:a="http://schemas.openxmlformats.org/drawingml/2006/main" noChangeAspect="1"/>
+            </wp:cNvGraphicFramePr>
+            <a:graphic xmlns:a="http://schemas.openxmlformats.org/drawingml/2006/main">
+              <a:graphicData uri="http://schemas.openxmlformats.org/drawingml/2006/picture">
+                <pic:pic xmlns:pic="http://schemas.openxmlformats.org/drawingml/2006/picture">
+                  <pic:nvPicPr>
+                    <pic:cNvPr id="7" name="roberts_training_and_mean_sub_results.png"/>
+                    <pic:cNvPicPr/>
+                  </pic:nvPicPr>
+                  <pic:blipFill>
+                    <a:blip r:embed="rId10">
+                      <a:extLst>
+                        <a:ext uri="{28A0092B-C50C-407E-A947-70E740481C1C}">
+                          <a14:useLocalDpi xmlns:a14="http://schemas.microsoft.com/office/drawing/2010/main" val="0"/>
+                        </a:ext>
+                      </a:extLst>
+                    </a:blip>
+                    <a:stretch>
+                      <a:fillRect/>
+                    </a:stretch>
+                  </pic:blipFill>
+                  <pic:spPr>
+                    <a:xfrm>
+                      <a:off x="0" y="0"/>
+                      <a:ext cx="4600618" cy="2949115"/>
+                    </a:xfrm>
+                    <a:prstGeom prst="rect">
+                      <a:avLst/>
+                    </a:prstGeom>
+                  </pic:spPr>
+                </pic:pic>
+              </a:graphicData>
+            </a:graphic>
+          </wp:inline>
+        </w:drawing>
+      </w:r>
+    </w:p>
+    <w:p>
+      <w:pPr>
+        <w:rPr>
+          <w:rFonts w:ascii="Times New Roman" w:hAnsi="Times New Roman" w:cs="Times New Roman"/>
+          <w:sz w:val="24"/>
+          <w:szCs w:val="24"/>
+        </w:rPr>
+      </w:pPr>
+    </w:p>
+    <w:p>
+      <w:pPr>
+        <w:rPr>
+          <w:rFonts w:ascii="Times New Roman" w:hAnsi="Times New Roman" w:cs="Times New Roman"/>
+          <w:sz w:val="24"/>
+          <w:szCs w:val="24"/>
+        </w:rPr>
+      </w:pPr>
+      <w:r>
+        <w:rPr>
+          <w:rFonts w:ascii="Times New Roman" w:hAnsi="Times New Roman" w:cs="Times New Roman"/>
+          <w:sz w:val="24"/>
+          <w:szCs w:val="24"/>
+        </w:rPr>
+        <w:t>Training loss on Roberts edge detection</w:t>
+      </w:r>
+    </w:p>
+    <w:p>
+      <w:pPr>
+        <w:rPr>
+          <w:rFonts w:ascii="Times New Roman" w:hAnsi="Times New Roman" w:cs="Times New Roman"/>
+          <w:sz w:val="24"/>
+          <w:szCs w:val="24"/>
+        </w:rPr>
+      </w:pPr>
+      <w:r>
+        <w:rPr>
+          <w:noProof/>
+        </w:rPr>
+        <w:drawing>
+          <wp:inline distT="0" distB="0" distL="0" distR="0" wp14:anchorId="1C73DBD9" wp14:editId="7833CFF6">
+            <wp:extent cx="4945380" cy="3390900"/>
+            <wp:effectExtent l="0" t="0" r="0" b="0"/>
+            <wp:docPr id="6" name="Picture 6" descr="C:\Users\karan\AppData\Local\Microsoft\Windows\INetCache\Content.MSO\9D2A8372.tmp"/>
+            <wp:cNvGraphicFramePr>
+              <a:graphicFrameLocks xmlns:a="http://schemas.openxmlformats.org/drawingml/2006/main" noChangeAspect="1"/>
+            </wp:cNvGraphicFramePr>
+            <a:graphic xmlns:a="http://schemas.openxmlformats.org/drawingml/2006/main">
+              <a:graphicData uri="http://schemas.openxmlformats.org/drawingml/2006/picture">
+                <pic:pic xmlns:pic="http://schemas.openxmlformats.org/drawingml/2006/picture">
+                  <pic:nvPicPr>
+                    <pic:cNvPr id="0" name="Picture 3" descr="C:\Users\karan\AppData\Local\Microsoft\Windows\INetCache\Content.MSO\9D2A8372.tmp"/>
+                    <pic:cNvPicPr>
+                      <a:picLocks noChangeAspect="1" noChangeArrowheads="1"/>
+                    </pic:cNvPicPr>
+                  </pic:nvPicPr>
+                  <pic:blipFill>
+                    <a:blip r:embed="rId11">
+                      <a:extLst>
+                        <a:ext uri="{28A0092B-C50C-407E-A947-70E740481C1C}">
+                          <a14:useLocalDpi xmlns:a14="http://schemas.microsoft.com/office/drawing/2010/main" val="0"/>
+                        </a:ext>
+                      </a:extLst>
+                    </a:blip>
+                    <a:srcRect/>
+                    <a:stretch>
+                      <a:fillRect/>
+                    </a:stretch>
+                  </pic:blipFill>
+                  <pic:spPr bwMode="auto">
+                    <a:xfrm>
+                      <a:off x="0" y="0"/>
+                      <a:ext cx="4945380" cy="3390900"/>
+                    </a:xfrm>
+                    <a:prstGeom prst="rect">
+                      <a:avLst/>
+                    </a:prstGeom>
+                    <a:noFill/>
+                    <a:ln>
+                      <a:noFill/>
+                    </a:ln>
+                  </pic:spPr>
+                </pic:pic>
+              </a:graphicData>
+            </a:graphic>
+          </wp:inline>
+        </w:drawing>
+      </w:r>
+    </w:p>
+    <w:p>
+      <w:pPr>
+        <w:rPr>
+          <w:rFonts w:ascii="Times New Roman" w:hAnsi="Times New Roman" w:cs="Times New Roman"/>
+          <w:sz w:val="24"/>
+          <w:szCs w:val="24"/>
+        </w:rPr>
+      </w:pPr>
+    </w:p>
+    <w:p>
+      <w:pPr>
+        <w:rPr>
+          <w:rFonts w:ascii="Times New Roman" w:hAnsi="Times New Roman" w:cs="Times New Roman"/>
+          <w:sz w:val="24"/>
+          <w:szCs w:val="24"/>
+        </w:rPr>
+      </w:pPr>
+      <w:r>
+        <w:rPr>
+          <w:rFonts w:ascii="Times New Roman" w:hAnsi="Times New Roman" w:cs="Times New Roman"/>
+          <w:sz w:val="24"/>
+          <w:szCs w:val="24"/>
+        </w:rPr>
+        <w:t>Performance of the Test dataset with Roberts + mean subtraction on MNIST</w:t>
+      </w:r>
+    </w:p>
+    <w:p>
+      <w:pPr>
+        <w:rPr>
+          <w:rFonts w:ascii="Times New Roman" w:hAnsi="Times New Roman" w:cs="Times New Roman"/>
+          <w:sz w:val="24"/>
+          <w:szCs w:val="24"/>
+        </w:rPr>
+      </w:pPr>
+    </w:p>
+    <w:p>
+      <w:pPr>
+        <w:rPr>
+          <w:rFonts w:ascii="Times New Roman" w:hAnsi="Times New Roman" w:cs="Times New Roman"/>
+          <w:sz w:val="24"/>
+          <w:szCs w:val="24"/>
+        </w:rPr>
+      </w:pPr>
+      <w:bookmarkStart w:id="0" w:name="_GoBack"/>
+      <w:r>
+        <w:rPr>
+          <w:rFonts w:ascii="Times New Roman" w:hAnsi="Times New Roman" w:cs="Times New Roman"/>
+          <w:noProof/>
+          <w:sz w:val="24"/>
+          <w:szCs w:val="24"/>
+        </w:rPr>
+        <w:lastRenderedPageBreak/>
+        <w:drawing>
+          <wp:inline distT="0" distB="0" distL="0" distR="0" wp14:anchorId="3773CAC2" wp14:editId="1ABA8A3A">
+            <wp:extent cx="4663440" cy="2982410"/>
+            <wp:effectExtent l="0" t="0" r="3810" b="8890"/>
+            <wp:docPr id="8" name="Picture 8" descr="A screenshot of a cell phone&#10;&#10;Description automatically generated"/>
+            <wp:cNvGraphicFramePr>
+              <a:graphicFrameLocks xmlns:a="http://schemas.openxmlformats.org/drawingml/2006/main" noChangeAspect="1"/>
+            </wp:cNvGraphicFramePr>
+            <a:graphic xmlns:a="http://schemas.openxmlformats.org/drawingml/2006/main">
+              <a:graphicData uri="http://schemas.openxmlformats.org/drawingml/2006/picture">
+                <pic:pic xmlns:pic="http://schemas.openxmlformats.org/drawingml/2006/picture">
+                  <pic:nvPicPr>
+                    <pic:cNvPr id="8" name="roberts_mnist_test_results.png"/>
+                    <pic:cNvPicPr/>
+                  </pic:nvPicPr>
+                  <pic:blipFill>
+                    <a:blip r:embed="rId12">
+                      <a:extLst>
+                        <a:ext uri="{28A0092B-C50C-407E-A947-70E740481C1C}">
+                          <a14:useLocalDpi xmlns:a14="http://schemas.microsoft.com/office/drawing/2010/main" val="0"/>
+                        </a:ext>
+                      </a:extLst>
+                    </a:blip>
+                    <a:stretch>
+                      <a:fillRect/>
+                    </a:stretch>
+                  </pic:blipFill>
+                  <pic:spPr>
+                    <a:xfrm>
+                      <a:off x="0" y="0"/>
+                      <a:ext cx="4682122" cy="2994358"/>
+                    </a:xfrm>
+                    <a:prstGeom prst="rect">
+                      <a:avLst/>
+                    </a:prstGeom>
+                  </pic:spPr>
+                </pic:pic>
+              </a:graphicData>
+            </a:graphic>
+          </wp:inline>
+        </w:drawing>
+      </w:r>
+      <w:bookmarkEnd w:id="0"/>
+    </w:p>
+    <w:p>
+      <w:pPr>
+        <w:rPr>
+          <w:rFonts w:ascii="Times New Roman" w:hAnsi="Times New Roman" w:cs="Times New Roman"/>
+          <w:sz w:val="24"/>
+          <w:szCs w:val="24"/>
+        </w:rPr>
+      </w:pPr>
     </w:p>
     <w:p>
       <w:pPr>
@@ -1316,7 +1574,6 @@
           <w:szCs w:val="24"/>
           <w:u w:val="single"/>
         </w:rPr>
-        <w:lastRenderedPageBreak/>
         <w:t>Why is this meaningful?</w:t>
       </w:r>
     </w:p>

</xml_diff>